<commit_message>
Added the ability to choose the neighbour level whcih to explore in the genes of interest graph. Added the ability to highlight edges of a selected node
</commit_message>
<xml_diff>
--- a/Documentation/Verification of Exclusions.docx
+++ b/Documentation/Verification of Exclusions.docx
@@ -4,19 +4,40 @@
   <w:body>
     <w:p>
       <w:r>
-        <w:t xml:space="preserve">So here is why our clustering position method wasn’t setting the properties properly. The firstNodes array is an array of arrays of nodes. So if we call a method on it and try to modify a node, it won’t work because </w:t>
+        <w:t xml:space="preserve">So here is why our clustering position method wasn’t setting the properties properly. The </w:t>
+      </w:r>
+      <w:proofErr w:type="spellStart"/>
+      <w:r>
+        <w:t>firstNodes</w:t>
+      </w:r>
+      <w:proofErr w:type="spellEnd"/>
+      <w:r>
+        <w:t xml:space="preserve"> array is an array of arrays of nodes. So if we call a method on it and try to modify a node, it won’t work because </w:t>
       </w:r>
     </w:p>
     <w:p/>
     <w:p/>
     <w:p>
       <w:r>
-        <w:t>The point is that allNodes is a flattened array of nodes.</w:t>
-      </w:r>
-    </w:p>
-    <w:p>
-      <w:r>
-        <w:t>firstNodes is an array of arrays of nodes.</w:t>
+        <w:t xml:space="preserve">The point is that </w:t>
+      </w:r>
+      <w:proofErr w:type="spellStart"/>
+      <w:r>
+        <w:t>allNodes</w:t>
+      </w:r>
+      <w:proofErr w:type="spellEnd"/>
+      <w:r>
+        <w:t xml:space="preserve"> is a flattened array of nodes.</w:t>
+      </w:r>
+    </w:p>
+    <w:p>
+      <w:proofErr w:type="spellStart"/>
+      <w:r>
+        <w:t>firstNodes</w:t>
+      </w:r>
+      <w:proofErr w:type="spellEnd"/>
+      <w:r>
+        <w:t xml:space="preserve"> is an array of arrays of nodes.</w:t>
       </w:r>
     </w:p>
     <w:p>
@@ -56,7 +77,15 @@
     </w:p>
     <w:p>
       <w:r>
-        <w:t xml:space="preserve">So we have duplicate edges between genes that are first neighbours of different genes. </w:t>
+        <w:t xml:space="preserve">So we have duplicate edges between genes that are first </w:t>
+      </w:r>
+      <w:proofErr w:type="spellStart"/>
+      <w:r>
+        <w:t>neighbours</w:t>
+      </w:r>
+      <w:proofErr w:type="spellEnd"/>
+      <w:r>
+        <w:t xml:space="preserve"> of different genes. </w:t>
       </w:r>
     </w:p>
     <w:p>
@@ -83,8 +112,13 @@
         <w:pStyle w:val="Heading2"/>
       </w:pPr>
       <w:r>
-        <w:t>First Neighbours</w:t>
-      </w:r>
+        <w:t xml:space="preserve">First </w:t>
+      </w:r>
+      <w:proofErr w:type="spellStart"/>
+      <w:r>
+        <w:t>Neighbours</w:t>
+      </w:r>
+      <w:proofErr w:type="spellEnd"/>
     </w:p>
     <w:p>
       <w:pPr>
@@ -102,7 +136,15 @@
         <w:t xml:space="preserve"> encountered thus far. This means that we shouldn’t be adding any of the selected genes </w:t>
       </w:r>
       <w:r>
-        <w:t xml:space="preserve">to the first or second neighbours. Therefore, we initialize the exclusions to be the selected genes. </w:t>
+        <w:t xml:space="preserve">to the first or second </w:t>
+      </w:r>
+      <w:proofErr w:type="spellStart"/>
+      <w:r>
+        <w:t>neighbours</w:t>
+      </w:r>
+      <w:proofErr w:type="spellEnd"/>
+      <w:r>
+        <w:t xml:space="preserve">. Therefore, we initialize the exclusions to be the selected genes. </w:t>
       </w:r>
     </w:p>
     <w:p>
@@ -115,13 +157,41 @@
     </w:p>
     <w:p>
       <w:r>
-        <w:t>When creating the edges that are going from the selected nodes and to the first neighbours, we only want to ignore the previously seen genes. For example, say the selected genes are Gene A and Gene B. The first neighbours of Gene A are</w:t>
+        <w:t xml:space="preserve">When creating the edges that are going from the selected nodes and to the first </w:t>
+      </w:r>
+      <w:proofErr w:type="spellStart"/>
+      <w:r>
+        <w:t>neighbours</w:t>
+      </w:r>
+      <w:proofErr w:type="spellEnd"/>
+      <w:r>
+        <w:t xml:space="preserve">, we only want to ignore the previously seen genes. For example, say the selected genes are Gene A and Gene B. The first </w:t>
+      </w:r>
+      <w:proofErr w:type="spellStart"/>
+      <w:r>
+        <w:t>neighbours</w:t>
+      </w:r>
+      <w:proofErr w:type="spellEnd"/>
+      <w:r>
+        <w:t xml:space="preserve"> of Gene A are</w:t>
       </w:r>
       <w:r>
         <w:t>:</w:t>
       </w:r>
       <w:r>
-        <w:t xml:space="preserve"> Gene B, Gene C, Gene E. The first neighbours of Gene</w:t>
+        <w:t xml:space="preserve"> Gene B, Gene C, Gene E. </w:t>
+      </w:r>
+      <w:bookmarkStart w:id="0" w:name="_GoBack"/>
+      <w:r>
+        <w:t xml:space="preserve">The first </w:t>
+      </w:r>
+      <w:proofErr w:type="spellStart"/>
+      <w:r>
+        <w:t>neighbours</w:t>
+      </w:r>
+      <w:proofErr w:type="spellEnd"/>
+      <w:r>
+        <w:t xml:space="preserve"> of Gene</w:t>
       </w:r>
       <w:r>
         <w:t xml:space="preserve"> B</w:t>
@@ -133,7 +203,11 @@
         <w:t xml:space="preserve"> A</w:t>
       </w:r>
       <w:r>
-        <w:t xml:space="preserve">, Gene R, Gene S. We process Gene A first and create edges AB, AC and AE. </w:t>
+        <w:t xml:space="preserve">, Gene R, Gene S. </w:t>
+      </w:r>
+      <w:bookmarkEnd w:id="0"/>
+      <w:r>
+        <w:t xml:space="preserve">We process Gene A first and create edges AB, AC and AE. </w:t>
       </w:r>
       <w:r>
         <w:t xml:space="preserve"> </w:t>
@@ -147,7 +221,23 @@
         <w:t xml:space="preserve">Suppose a user selects genes: gene-1 to gene-k. Suppose that we are creating the edges for gene-m when 1&lt;m&lt;k. </w:t>
       </w:r>
       <w:r>
-        <w:t>We want to exclude gene-1 to gene-(m-1) since when we were processing either one of these genes, it is possible that gene-m is one of its neighbours and that we would have created the possible edges 1m, 2m,…, (m-1)m. Therefore, we exclude</w:t>
+        <w:t xml:space="preserve">We want to exclude gene-1 to gene-(m-1) since when we were processing either one of these genes, it is possible that gene-m is one of its </w:t>
+      </w:r>
+      <w:proofErr w:type="spellStart"/>
+      <w:r>
+        <w:t>neighbours</w:t>
+      </w:r>
+      <w:proofErr w:type="spellEnd"/>
+      <w:r>
+        <w:t xml:space="preserve"> and that we would have created the possible edges 1m, 2</w:t>
+      </w:r>
+      <w:proofErr w:type="gramStart"/>
+      <w:r>
+        <w:t>m,…</w:t>
+      </w:r>
+      <w:proofErr w:type="gramEnd"/>
+      <w:r>
+        <w:t>, (m-1)m. Therefore, we exclude</w:t>
       </w:r>
       <w:r>
         <w:t xml:space="preserve"> </w:t>
@@ -164,8 +254,13 @@
         <w:pStyle w:val="Heading2"/>
       </w:pPr>
       <w:r>
-        <w:t>Second Neighbours</w:t>
-      </w:r>
+        <w:t xml:space="preserve">Second </w:t>
+      </w:r>
+      <w:proofErr w:type="spellStart"/>
+      <w:r>
+        <w:t>Neighbours</w:t>
+      </w:r>
+      <w:proofErr w:type="spellEnd"/>
     </w:p>
     <w:p>
       <w:pPr>
@@ -177,15 +272,105 @@
     </w:p>
     <w:p>
       <w:r>
-        <w:t xml:space="preserve">When creating edges that are going from the first neighbours of the selected genes, to the first neighbours of those first neighbours, things get a little more complicated. Continuing our previous example, we now want to find the second neighbours of Gene A, which are the first neighbours of: Gene B, Gene C, and Gene E. We don’t wanna create edges from these 3 genes back to Gene A since those edges already exist. </w:t>
-      </w:r>
-      <w:r>
-        <w:t xml:space="preserve">Now what happens if Gene C is a neighbor of Gene B? Well, then we have to make that edge. However, when we later on go to process Gene C and find its neighbours, we want to exclude Gene B from edge creation. This is done by the line </w:t>
-      </w:r>
-    </w:p>
-    <w:p>
-      <w:r>
-        <w:t>edgeExclusions &lt;- c(edgeExclusions, firstNeighbours[[i]][j])</w:t>
+        <w:t xml:space="preserve">When creating edges that are going from the first </w:t>
+      </w:r>
+      <w:proofErr w:type="spellStart"/>
+      <w:r>
+        <w:t>neighbours</w:t>
+      </w:r>
+      <w:proofErr w:type="spellEnd"/>
+      <w:r>
+        <w:t xml:space="preserve"> of the selected genes, to the first </w:t>
+      </w:r>
+      <w:proofErr w:type="spellStart"/>
+      <w:r>
+        <w:t>neighbours</w:t>
+      </w:r>
+      <w:proofErr w:type="spellEnd"/>
+      <w:r>
+        <w:t xml:space="preserve"> of those first </w:t>
+      </w:r>
+      <w:proofErr w:type="spellStart"/>
+      <w:r>
+        <w:t>neighbours</w:t>
+      </w:r>
+      <w:proofErr w:type="spellEnd"/>
+      <w:r>
+        <w:t xml:space="preserve">, things get a little more complicated. Continuing our previous example, we now want to find the second </w:t>
+      </w:r>
+      <w:proofErr w:type="spellStart"/>
+      <w:r>
+        <w:t>neighbours</w:t>
+      </w:r>
+      <w:proofErr w:type="spellEnd"/>
+      <w:r>
+        <w:t xml:space="preserve"> of Gene A, which are the first </w:t>
+      </w:r>
+      <w:proofErr w:type="spellStart"/>
+      <w:r>
+        <w:t>neighbours</w:t>
+      </w:r>
+      <w:proofErr w:type="spellEnd"/>
+      <w:r>
+        <w:t xml:space="preserve"> of: Gene B, Gene C, and Gene E. We don’t </w:t>
+      </w:r>
+      <w:proofErr w:type="spellStart"/>
+      <w:r>
+        <w:t>wanna</w:t>
+      </w:r>
+      <w:proofErr w:type="spellEnd"/>
+      <w:r>
+        <w:t xml:space="preserve"> create edges from these 3 genes back to Gene A since those edges already exist. </w:t>
+      </w:r>
+      <w:r>
+        <w:t xml:space="preserve">Now what happens if Gene C is a neighbor of Gene B? Well, then we have to make that edge. However, when we later on go to process Gene C and find its </w:t>
+      </w:r>
+      <w:proofErr w:type="spellStart"/>
+      <w:r>
+        <w:t>neighbours</w:t>
+      </w:r>
+      <w:proofErr w:type="spellEnd"/>
+      <w:r>
+        <w:t xml:space="preserve">, we want to exclude Gene B from edge creation. This is done by the line </w:t>
+      </w:r>
+    </w:p>
+    <w:p>
+      <w:proofErr w:type="spellStart"/>
+      <w:r>
+        <w:t>edgeExclusions</w:t>
+      </w:r>
+      <w:proofErr w:type="spellEnd"/>
+      <w:r>
+        <w:t xml:space="preserve"> &lt;- </w:t>
+      </w:r>
+      <w:proofErr w:type="gramStart"/>
+      <w:r>
+        <w:t>c(</w:t>
+      </w:r>
+      <w:proofErr w:type="spellStart"/>
+      <w:proofErr w:type="gramEnd"/>
+      <w:r>
+        <w:t>edgeExclusions</w:t>
+      </w:r>
+      <w:proofErr w:type="spellEnd"/>
+      <w:r>
+        <w:t xml:space="preserve">, </w:t>
+      </w:r>
+      <w:proofErr w:type="spellStart"/>
+      <w:r>
+        <w:t>firstNeighbours</w:t>
+      </w:r>
+      <w:proofErr w:type="spellEnd"/>
+      <w:r>
+        <w:t>[[</w:t>
+      </w:r>
+      <w:proofErr w:type="spellStart"/>
+      <w:r>
+        <w:t>i</w:t>
+      </w:r>
+      <w:proofErr w:type="spellEnd"/>
+      <w:r>
+        <w:t>]][j])</w:t>
       </w:r>
     </w:p>
     <w:p>
@@ -212,9 +397,59 @@
       <w:r>
         <w:t>WE need to have some calculations that determine the ideal radii for the clustered layout option.</w:t>
       </w:r>
-      <w:bookmarkStart w:id="0" w:name="_GoBack"/>
-      <w:bookmarkEnd w:id="0"/>
-    </w:p>
+    </w:p>
+    <w:p/>
+    <w:p>
+      <w:proofErr w:type="spellStart"/>
+      <w:r>
+        <w:t>Venkata</w:t>
+      </w:r>
+      <w:proofErr w:type="spellEnd"/>
+      <w:r>
+        <w:t xml:space="preserve"> has requested that we give the user the option to first only look at the first </w:t>
+      </w:r>
+      <w:proofErr w:type="spellStart"/>
+      <w:r>
+        <w:t>neighbours</w:t>
+      </w:r>
+      <w:proofErr w:type="spellEnd"/>
+      <w:r>
+        <w:t xml:space="preserve"> of the selected nodes, then look at the second </w:t>
+      </w:r>
+      <w:proofErr w:type="spellStart"/>
+      <w:r>
+        <w:t>neighbours</w:t>
+      </w:r>
+      <w:proofErr w:type="spellEnd"/>
+      <w:r>
+        <w:t xml:space="preserve"> if desired. </w:t>
+      </w:r>
+      <w:proofErr w:type="gramStart"/>
+      <w:r>
+        <w:t>Therefore</w:t>
+      </w:r>
+      <w:proofErr w:type="gramEnd"/>
+      <w:r>
+        <w:t xml:space="preserve"> we will have to change our R script slightly so that instead of returning a list of all edges, it returns 2 lists of edges, one for the first </w:t>
+      </w:r>
+      <w:proofErr w:type="spellStart"/>
+      <w:r>
+        <w:t>neighbours</w:t>
+      </w:r>
+      <w:proofErr w:type="spellEnd"/>
+      <w:r>
+        <w:t xml:space="preserve">, and one for the second </w:t>
+      </w:r>
+      <w:proofErr w:type="spellStart"/>
+      <w:r>
+        <w:t>neighbours</w:t>
+      </w:r>
+      <w:proofErr w:type="spellEnd"/>
+      <w:r>
+        <w:t xml:space="preserve">. In fact, we can also change some of the other return values so that we make things more generalizable. </w:t>
+      </w:r>
+    </w:p>
+    <w:p/>
     <w:p/>
     <w:sectPr>
       <w:pgSz w:w="12240" w:h="15840"/>
@@ -1021,7 +1256,7 @@
 </file>
 
 <file path=customXml/itemProps1.xml><?xml version="1.0" encoding="utf-8"?>
-<ds:datastoreItem xmlns:ds="http://schemas.openxmlformats.org/officeDocument/2006/customXml" ds:itemID="{A36EDF95-12C7-4C21-AEA9-FA9122E9A9D9}">
+<ds:datastoreItem xmlns:ds="http://schemas.openxmlformats.org/officeDocument/2006/customXml" ds:itemID="{EBC0DBA4-2838-4758-A41A-0C95C508294E}">
   <ds:schemaRefs>
     <ds:schemaRef ds:uri="http://schemas.openxmlformats.org/officeDocument/2006/bibliography"/>
   </ds:schemaRefs>

</xml_diff>